<commit_message>
[Bug] fixes series-a-...agreement.{pdf,docx} glitch.  Closes #1710.
This commit fixes the docx version so that when it's exported as a PDF,
the content of Exhibit A doesn't get inlined.  It also has the pages
that constitute Exhibit B spliced into the PDF.
</commit_message>
<xml_diff>
--- a/src/craft-poker-co/series-a-preferred-stock-purchase-agreement.docx
+++ b/src/craft-poker-co/series-a-preferred-stock-purchase-agreement.docx
@@ -249,10 +249,243 @@
           <w:sz w:val="24"/>
           <w:szCs w:val="24"/>
         </w:rPr>
-        <w:t xml:space="preserve"> adopted and filed with the Secretary of State of the State of Nevada the Amended and Restated Articles of Incorporation in the form of </w:t>
-      </w:r>
-      <w:r>
-        <w:rPr>
+        <w:t xml:space="preserve"> adopted and filed with the Secretary of State of the State of Nevada the Amended and Restated Articles of Incorporation in the form of</w:t>
+      </w:r>
+      <w:r>
+        <w:rPr>
+          <w:sz w:val="24"/>
+          <w:szCs w:val="24"/>
+        </w:rPr>
+        <w:t xml:space="preserve"> </w:t>
+      </w:r>
+      <w:r>
+        <w:rPr>
+          <w:b/>
+          <w:bCs/>
+          <w:sz w:val="24"/>
+          <w:szCs w:val="24"/>
+        </w:rPr>
+        <w:t>Exhibit B</w:t>
+      </w:r>
+      <w:r>
+        <w:rPr>
+          <w:sz w:val="24"/>
+          <w:szCs w:val="24"/>
+        </w:rPr>
+        <w:t xml:space="preserve"> </w:t>
+      </w:r>
+      <w:r>
+        <w:rPr>
+          <w:sz w:val="24"/>
+          <w:szCs w:val="24"/>
+        </w:rPr>
+        <w:t xml:space="preserve">attached to this </w:t>
+      </w:r>
+      <w:r>
+        <w:rPr>
+          <w:sz w:val="24"/>
+          <w:szCs w:val="24"/>
+        </w:rPr>
+        <w:t>Agreement (the “</w:t>
+      </w:r>
+      <w:r>
+        <w:rPr>
+          <w:b/>
+          <w:sz w:val="24"/>
+          <w:szCs w:val="24"/>
+        </w:rPr>
+        <w:t>Restated Articles</w:t>
+      </w:r>
+      <w:r>
+        <w:rPr>
+          <w:sz w:val="24"/>
+          <w:szCs w:val="24"/>
+        </w:rPr>
+        <w:t>”).</w:t>
+      </w:r>
+    </w:p>
+    <w:p>
+      <w:pPr>
+        <w:pStyle w:val="Heading3"/>
+        <w:rPr>
+          <w:sz w:val="24"/>
+          <w:szCs w:val="24"/>
+        </w:rPr>
+      </w:pPr>
+      <w:r>
+        <w:rPr>
+          <w:sz w:val="24"/>
+          <w:szCs w:val="24"/>
+        </w:rPr>
+        <w:t xml:space="preserve">Prior to the date hereof, the Company has sold </w:t>
+      </w:r>
+      <w:r>
+        <w:rPr>
+          <w:sz w:val="24"/>
+          <w:szCs w:val="24"/>
+        </w:rPr>
+        <w:t>3</w:t>
+      </w:r>
+      <w:r>
+        <w:rPr>
+          <w:sz w:val="24"/>
+          <w:szCs w:val="24"/>
+        </w:rPr>
+        <w:t>,</w:t>
+      </w:r>
+      <w:r>
+        <w:rPr>
+          <w:sz w:val="24"/>
+          <w:szCs w:val="24"/>
+        </w:rPr>
+        <w:t>090</w:t>
+      </w:r>
+      <w:r>
+        <w:rPr>
+          <w:sz w:val="24"/>
+          <w:szCs w:val="24"/>
+        </w:rPr>
+        <w:t xml:space="preserve"> shares Series A Preferred Stock, $0.01 par value per share (the “</w:t>
+      </w:r>
+      <w:r>
+        <w:rPr>
+          <w:b/>
+          <w:sz w:val="24"/>
+          <w:szCs w:val="24"/>
+        </w:rPr>
+        <w:t>Series A Preferred Stock</w:t>
+      </w:r>
+      <w:r>
+        <w:rPr>
+          <w:sz w:val="24"/>
+          <w:szCs w:val="24"/>
+        </w:rPr>
+        <w:t>”) to certain founding investors</w:t>
+      </w:r>
+      <w:r>
+        <w:rPr>
+          <w:sz w:val="24"/>
+          <w:szCs w:val="24"/>
+        </w:rPr>
+        <w:t xml:space="preserve"> who supported the Company at its earliest stages</w:t>
+      </w:r>
+      <w:r>
+        <w:rPr>
+          <w:sz w:val="24"/>
+          <w:szCs w:val="24"/>
+        </w:rPr>
+        <w:t xml:space="preserve"> (the “</w:t>
+      </w:r>
+      <w:r>
+        <w:rPr>
+          <w:b/>
+          <w:bCs/>
+          <w:sz w:val="24"/>
+          <w:szCs w:val="24"/>
+        </w:rPr>
+        <w:t>Initial Closing</w:t>
+      </w:r>
+      <w:r>
+        <w:rPr>
+          <w:sz w:val="24"/>
+          <w:szCs w:val="24"/>
+        </w:rPr>
+        <w:t>”)</w:t>
+      </w:r>
+      <w:r>
+        <w:rPr>
+          <w:sz w:val="24"/>
+          <w:szCs w:val="24"/>
+        </w:rPr>
+        <w:t xml:space="preserve">; the Company intends to sell additional shares of Series A Preferred Stock, where no more than </w:t>
+      </w:r>
+      <w:r>
+        <w:rPr>
+          <w:sz w:val="24"/>
+          <w:szCs w:val="24"/>
+        </w:rPr>
+        <w:t>960</w:t>
+      </w:r>
+      <w:r>
+        <w:rPr>
+          <w:sz w:val="24"/>
+          <w:szCs w:val="24"/>
+        </w:rPr>
+        <w:t xml:space="preserve"> may be sold.</w:t>
+      </w:r>
+    </w:p>
+    <w:p>
+      <w:pPr>
+        <w:pStyle w:val="Heading3"/>
+      </w:pPr>
+      <w:r>
+        <w:rPr>
+          <w:sz w:val="24"/>
+          <w:szCs w:val="24"/>
+        </w:rPr>
+        <w:t xml:space="preserve">Subject to the terms and conditions of this Agreement, </w:t>
+      </w:r>
+      <w:r>
+        <w:rPr>
+          <w:sz w:val="24"/>
+          <w:szCs w:val="24"/>
+        </w:rPr>
+        <w:t>the</w:t>
+      </w:r>
+      <w:r>
+        <w:rPr>
+          <w:sz w:val="24"/>
+          <w:szCs w:val="24"/>
+        </w:rPr>
+        <w:t xml:space="preserve"> Purchaser agrees to purchase at the Closing and the Company agrees to sell and issue to </w:t>
+      </w:r>
+      <w:r>
+        <w:rPr>
+          <w:sz w:val="24"/>
+          <w:szCs w:val="24"/>
+        </w:rPr>
+        <w:t>the</w:t>
+      </w:r>
+      <w:r>
+        <w:rPr>
+          <w:sz w:val="24"/>
+          <w:szCs w:val="24"/>
+        </w:rPr>
+        <w:t xml:space="preserve"> Purchaser at the Closing that number of shares of Series A Preferred Stock, $0.01 par value per share (the “</w:t>
+      </w:r>
+      <w:r>
+        <w:rPr>
+          <w:b/>
+          <w:sz w:val="24"/>
+          <w:szCs w:val="24"/>
+        </w:rPr>
+        <w:t>Series A Preferred Stock</w:t>
+      </w:r>
+      <w:r>
+        <w:rPr>
+          <w:sz w:val="24"/>
+          <w:szCs w:val="24"/>
+        </w:rPr>
+        <w:t xml:space="preserve">”), set forth opposite </w:t>
+      </w:r>
+      <w:r>
+        <w:rPr>
+          <w:sz w:val="24"/>
+          <w:szCs w:val="24"/>
+        </w:rPr>
+        <w:t>such</w:t>
+      </w:r>
+      <w:r>
+        <w:rPr>
+          <w:sz w:val="24"/>
+          <w:szCs w:val="24"/>
+        </w:rPr>
+        <w:t xml:space="preserve"> Purchaser’s name on </w:t>
+      </w:r>
+      <w:r>
+        <w:rPr>
+          <w:b/>
+          <w:bCs/>
           <w:sz w:val="24"/>
           <w:szCs w:val="24"/>
         </w:rPr>
@@ -260,13 +493,17 @@
       </w:r>
       <w:r>
         <w:rPr>
-          <w:sz w:val="24"/>
-          <w:szCs w:val="24"/>
-        </w:rPr>
-        <w:instrText xml:space="preserve"> REF Amended_Charter_Exhibit \h </w:instrText>
-      </w:r>
-      <w:r>
-        <w:rPr>
+          <w:b/>
+          <w:bCs/>
+          <w:sz w:val="24"/>
+          <w:szCs w:val="24"/>
+        </w:rPr>
+        <w:instrText xml:space="preserve"> REF Schedule_of_Purchasers_Exhibit \h </w:instrText>
+      </w:r>
+      <w:r>
+        <w:rPr>
+          <w:b/>
+          <w:bCs/>
           <w:sz w:val="24"/>
           <w:szCs w:val="24"/>
         </w:rPr>
@@ -274,12 +511,8 @@
       </w:r>
       <w:r>
         <w:rPr>
-          <w:sz w:val="24"/>
-          <w:szCs w:val="24"/>
-        </w:rPr>
-      </w:r>
-      <w:r>
-        <w:rPr>
+          <w:b/>
+          <w:bCs/>
           <w:sz w:val="24"/>
           <w:szCs w:val="24"/>
         </w:rPr>
@@ -287,12 +520,27 @@
       </w:r>
       <w:r>
         <w:rPr>
+          <w:sz w:val="24"/>
+          <w:szCs w:val="24"/>
+        </w:rPr>
+        <w:t xml:space="preserve">Error! Reference source not </w:t>
+      </w:r>
+      <w:proofErr w:type="spellStart"/>
+      <w:r>
+        <w:rPr>
+          <w:sz w:val="24"/>
+          <w:szCs w:val="24"/>
+        </w:rPr>
+        <w:t>found.</w:t>
+      </w:r>
+      <w:r>
+        <w:rPr>
           <w:b/>
           <w:bCs/>
           <w:sz w:val="24"/>
           <w:szCs w:val="24"/>
         </w:rPr>
-        <w:t>Exhibit</w:t>
+        <w:fldChar w:fldCharType="end"/>
       </w:r>
       <w:r>
         <w:rPr>
@@ -301,301 +549,9 @@
           <w:sz w:val="24"/>
           <w:szCs w:val="24"/>
         </w:rPr>
-        <w:t xml:space="preserve"> B</w:t>
-      </w:r>
-      <w:r>
-        <w:rPr>
-          <w:sz w:val="24"/>
-          <w:szCs w:val="24"/>
-        </w:rPr>
-        <w:t xml:space="preserve"> </w:t>
-      </w:r>
-      <w:r>
-        <w:rPr>
-          <w:sz w:val="24"/>
-          <w:szCs w:val="24"/>
-        </w:rPr>
-        <w:fldChar w:fldCharType="end"/>
-      </w:r>
-      <w:r>
-        <w:rPr>
-          <w:sz w:val="24"/>
-          <w:szCs w:val="24"/>
-        </w:rPr>
-        <w:t xml:space="preserve"> attached to this </w:t>
-      </w:r>
-      <w:r>
-        <w:rPr>
-          <w:sz w:val="24"/>
-          <w:szCs w:val="24"/>
-        </w:rPr>
-        <w:t>Agreement (the “</w:t>
-      </w:r>
-      <w:r>
-        <w:rPr>
-          <w:b/>
-          <w:sz w:val="24"/>
-          <w:szCs w:val="24"/>
-        </w:rPr>
-        <w:t>Restated Articles</w:t>
-      </w:r>
-      <w:r>
-        <w:rPr>
-          <w:sz w:val="24"/>
-          <w:szCs w:val="24"/>
-        </w:rPr>
-        <w:t>”).</w:t>
-      </w:r>
-    </w:p>
-    <w:p>
-      <w:pPr>
-        <w:pStyle w:val="Heading3"/>
-        <w:rPr>
-          <w:sz w:val="24"/>
-          <w:szCs w:val="24"/>
-        </w:rPr>
-      </w:pPr>
-      <w:r>
-        <w:rPr>
-          <w:sz w:val="24"/>
-          <w:szCs w:val="24"/>
-        </w:rPr>
-        <w:t xml:space="preserve">Prior to the date hereof, the Company has sold </w:t>
-      </w:r>
-      <w:r>
-        <w:rPr>
-          <w:sz w:val="24"/>
-          <w:szCs w:val="24"/>
-        </w:rPr>
-        <w:t>3</w:t>
-      </w:r>
-      <w:r>
-        <w:rPr>
-          <w:sz w:val="24"/>
-          <w:szCs w:val="24"/>
-        </w:rPr>
-        <w:t>,</w:t>
-      </w:r>
-      <w:r>
-        <w:rPr>
-          <w:sz w:val="24"/>
-          <w:szCs w:val="24"/>
-        </w:rPr>
-        <w:t>090</w:t>
-      </w:r>
-      <w:r>
-        <w:rPr>
-          <w:sz w:val="24"/>
-          <w:szCs w:val="24"/>
-        </w:rPr>
-        <w:t xml:space="preserve"> shares Series A Preferred Stock, $0.01 par value per share (the “</w:t>
-      </w:r>
-      <w:r>
-        <w:rPr>
-          <w:b/>
-          <w:sz w:val="24"/>
-          <w:szCs w:val="24"/>
-        </w:rPr>
-        <w:t>Series A Preferred Stock</w:t>
-      </w:r>
-      <w:r>
-        <w:rPr>
-          <w:sz w:val="24"/>
-          <w:szCs w:val="24"/>
-        </w:rPr>
-        <w:t>”) to certain founding investors</w:t>
-      </w:r>
-      <w:r>
-        <w:rPr>
-          <w:sz w:val="24"/>
-          <w:szCs w:val="24"/>
-        </w:rPr>
-        <w:t xml:space="preserve"> who supported the Company at its earliest stages</w:t>
-      </w:r>
-      <w:r>
-        <w:rPr>
-          <w:sz w:val="24"/>
-          <w:szCs w:val="24"/>
-        </w:rPr>
-        <w:t xml:space="preserve"> (the “</w:t>
-      </w:r>
-      <w:r>
-        <w:rPr>
-          <w:b/>
-          <w:bCs/>
-          <w:sz w:val="24"/>
-          <w:szCs w:val="24"/>
-        </w:rPr>
-        <w:t>Initial Closing</w:t>
-      </w:r>
-      <w:r>
-        <w:rPr>
-          <w:sz w:val="24"/>
-          <w:szCs w:val="24"/>
-        </w:rPr>
-        <w:t>”)</w:t>
-      </w:r>
-      <w:r>
-        <w:rPr>
-          <w:sz w:val="24"/>
-          <w:szCs w:val="24"/>
-        </w:rPr>
-        <w:t xml:space="preserve">; the Company intends to sell additional shares of Series A Preferred Stock, where no more than </w:t>
-      </w:r>
-      <w:r>
-        <w:rPr>
-          <w:sz w:val="24"/>
-          <w:szCs w:val="24"/>
-        </w:rPr>
-        <w:t>960</w:t>
-      </w:r>
-      <w:r>
-        <w:rPr>
-          <w:sz w:val="24"/>
-          <w:szCs w:val="24"/>
-        </w:rPr>
-        <w:t xml:space="preserve"> may be sold.</w:t>
-      </w:r>
-    </w:p>
-    <w:p>
-      <w:pPr>
-        <w:pStyle w:val="Heading3"/>
-      </w:pPr>
-      <w:r>
-        <w:rPr>
-          <w:sz w:val="24"/>
-          <w:szCs w:val="24"/>
-        </w:rPr>
-        <w:t xml:space="preserve">Subject to the terms and conditions of this Agreement, </w:t>
-      </w:r>
-      <w:r>
-        <w:rPr>
-          <w:sz w:val="24"/>
-          <w:szCs w:val="24"/>
-        </w:rPr>
-        <w:t>the</w:t>
-      </w:r>
-      <w:r>
-        <w:rPr>
-          <w:sz w:val="24"/>
-          <w:szCs w:val="24"/>
-        </w:rPr>
-        <w:t xml:space="preserve"> Purchaser agrees to purchase at the Closing and the Company agrees to sell and issue to </w:t>
-      </w:r>
-      <w:r>
-        <w:rPr>
-          <w:sz w:val="24"/>
-          <w:szCs w:val="24"/>
-        </w:rPr>
-        <w:t>the</w:t>
-      </w:r>
-      <w:r>
-        <w:rPr>
-          <w:sz w:val="24"/>
-          <w:szCs w:val="24"/>
-        </w:rPr>
-        <w:t xml:space="preserve"> Purchaser at the Closing that number of shares of Series A Preferred Stock, $0.01 par value per share (the “</w:t>
-      </w:r>
-      <w:r>
-        <w:rPr>
-          <w:b/>
-          <w:sz w:val="24"/>
-          <w:szCs w:val="24"/>
-        </w:rPr>
-        <w:t>Series A Preferred Stock</w:t>
-      </w:r>
-      <w:r>
-        <w:rPr>
-          <w:sz w:val="24"/>
-          <w:szCs w:val="24"/>
-        </w:rPr>
-        <w:t xml:space="preserve">”), set forth opposite </w:t>
-      </w:r>
-      <w:r>
-        <w:rPr>
-          <w:sz w:val="24"/>
-          <w:szCs w:val="24"/>
-        </w:rPr>
-        <w:t>such</w:t>
-      </w:r>
-      <w:r>
-        <w:rPr>
-          <w:sz w:val="24"/>
-          <w:szCs w:val="24"/>
-        </w:rPr>
-        <w:t xml:space="preserve"> Purchaser’s name on </w:t>
-      </w:r>
-      <w:r>
-        <w:rPr>
-          <w:b/>
-          <w:bCs/>
-          <w:sz w:val="24"/>
-          <w:szCs w:val="24"/>
-        </w:rPr>
-        <w:fldChar w:fldCharType="begin"/>
-      </w:r>
-      <w:r>
-        <w:rPr>
-          <w:b/>
-          <w:bCs/>
-          <w:sz w:val="24"/>
-          <w:szCs w:val="24"/>
-        </w:rPr>
-        <w:instrText xml:space="preserve"> REF Schedule_of_Purchasers_Exhibit \h </w:instrText>
-      </w:r>
-      <w:r>
-        <w:rPr>
-          <w:b/>
-          <w:bCs/>
-          <w:sz w:val="24"/>
-          <w:szCs w:val="24"/>
-        </w:rPr>
-        <w:instrText xml:space="preserve"> \* MERGEFORMAT </w:instrText>
-      </w:r>
-      <w:r>
-        <w:rPr>
-          <w:b/>
-          <w:bCs/>
-          <w:sz w:val="24"/>
-          <w:szCs w:val="24"/>
-        </w:rPr>
-      </w:r>
-      <w:r>
-        <w:rPr>
-          <w:b/>
-          <w:bCs/>
-          <w:sz w:val="24"/>
-          <w:szCs w:val="24"/>
-        </w:rPr>
-        <w:fldChar w:fldCharType="separate"/>
-      </w:r>
-      <w:r>
-        <w:rPr>
-          <w:b/>
-          <w:bCs/>
-          <w:sz w:val="24"/>
-          <w:szCs w:val="24"/>
-        </w:rPr>
-        <w:t xml:space="preserve">Exhibit </w:t>
-      </w:r>
-      <w:r>
-        <w:rPr>
-          <w:b/>
-          <w:bCs/>
-          <w:sz w:val="24"/>
-          <w:szCs w:val="24"/>
-        </w:rPr>
-        <w:fldChar w:fldCharType="end"/>
-      </w:r>
-      <w:r>
-        <w:rPr>
-          <w:b/>
-          <w:bCs/>
-          <w:sz w:val="24"/>
-          <w:szCs w:val="24"/>
-        </w:rPr>
         <w:t>A</w:t>
       </w:r>
+      <w:proofErr w:type="spellEnd"/>
       <w:r>
         <w:rPr>
           <w:sz w:val="24"/>
@@ -1342,23 +1298,7 @@
           <w:sz w:val="24"/>
           <w:szCs w:val="24"/>
         </w:rPr>
-        <w:t xml:space="preserve">”), 15,750 shares of which are issued and outstanding immediately prior to the Initial Closing. </w:t>
-      </w:r>
-      <w:proofErr w:type="gramStart"/>
-      <w:r>
-        <w:rPr>
-          <w:sz w:val="24"/>
-          <w:szCs w:val="24"/>
-        </w:rPr>
-        <w:t>All of</w:t>
-      </w:r>
-      <w:proofErr w:type="gramEnd"/>
-      <w:r>
-        <w:rPr>
-          <w:sz w:val="24"/>
-          <w:szCs w:val="24"/>
-        </w:rPr>
-        <w:t xml:space="preserve"> the outstanding shares of Common Stock have been duly authorized, are fully paid and nonassessable and were issued in compliance with all applicable federal and state securities laws. </w:t>
+        <w:t xml:space="preserve">”), 15,750 shares of which are issued and outstanding immediately prior to the Initial Closing. All of the outstanding shares of Common Stock have been duly authorized, are fully paid and nonassessable and were issued in compliance with all applicable federal and state securities laws. </w:t>
       </w:r>
     </w:p>
     <w:p>
@@ -1505,23 +1445,7 @@
           <w:sz w:val="24"/>
           <w:szCs w:val="24"/>
         </w:rPr>
-        <w:t xml:space="preserve">  All corporate action required to be taken by the Company’s Board of Directors and stockholders </w:t>
-      </w:r>
-      <w:proofErr w:type="gramStart"/>
-      <w:r>
-        <w:rPr>
-          <w:sz w:val="24"/>
-          <w:szCs w:val="24"/>
-        </w:rPr>
-        <w:t>in order to</w:t>
-      </w:r>
-      <w:proofErr w:type="gramEnd"/>
-      <w:r>
-        <w:rPr>
-          <w:sz w:val="24"/>
-          <w:szCs w:val="24"/>
-        </w:rPr>
-        <w:t xml:space="preserve"> authorize the Company to enter into the Transaction Agreements, and to issue the Shares at the Closing and the Common Stock issuable upon conversion of the Shares, has been taken or will be taken prior to the applicable Closing. All action on the part of the officers of the Company necessary for the execution and delivery of the Transaction Agreements, the performance of all obligations of the Company under the Transaction Agreements to be performed as of the Closing, and the issuance and delivery of the Shares has been taken or will be taken prior to the applicable Closing. The Transaction Agreements, when executed and delivered by the Company, shall constitute valid and legally binding obligations of </w:t>
+        <w:t xml:space="preserve">  All corporate action required to be taken by the Company’s Board of Directors and stockholders in order to authorize the Company to enter into the Transaction Agreements, and to issue the Shares at the Closing and the Common Stock issuable upon conversion of the Shares, has been taken or will be taken prior to the applicable Closing. All action on the part of the officers of the Company necessary for the execution and delivery of the Transaction Agreements, the performance of all obligations of the Company under the Transaction Agreements to be performed as of the Closing, and the issuance and delivery of the Shares has been taken or will be taken prior to the applicable Closing. The Transaction Agreements, when executed and delivered by the Company, shall constitute valid and legally binding obligations of </w:t>
       </w:r>
       <w:r>
         <w:rPr>
@@ -1619,7 +1543,7 @@
           <w:szCs w:val="24"/>
           <w:u w:val="single"/>
         </w:rPr>
-        <w:t>3.</w:t>
+        <w:t>3</w:t>
       </w:r>
       <w:r>
         <w:rPr>
@@ -1689,7 +1613,7 @@
           <w:szCs w:val="24"/>
           <w:u w:val="single"/>
         </w:rPr>
-        <w:t>3.</w:t>
+        <w:t>3</w:t>
       </w:r>
       <w:r>
         <w:rPr>
@@ -1804,7 +1728,7 @@
           <w:szCs w:val="24"/>
           <w:u w:val="single"/>
         </w:rPr>
-        <w:t>3.</w:t>
+        <w:t>3</w:t>
       </w:r>
       <w:r>
         <w:rPr>
@@ -1943,23 +1867,7 @@
           <w:sz w:val="24"/>
           <w:szCs w:val="24"/>
         </w:rPr>
-        <w:t xml:space="preserve">The Company has obtained and possesses valid licenses to use </w:t>
-      </w:r>
-      <w:proofErr w:type="gramStart"/>
-      <w:r>
-        <w:rPr>
-          <w:sz w:val="24"/>
-          <w:szCs w:val="24"/>
-        </w:rPr>
-        <w:t>all of</w:t>
-      </w:r>
-      <w:proofErr w:type="gramEnd"/>
-      <w:r>
-        <w:rPr>
-          <w:sz w:val="24"/>
-          <w:szCs w:val="24"/>
-        </w:rPr>
-        <w:t xml:space="preserve"> the software programs present on the computers and other software-enabled electronic devices that it owns or leases or that it has otherwise provided to its employees for their use in connection with the Company’s business.</w:t>
+        <w:t>The Company has obtained and possesses valid licenses to use all of the software programs present on the computers and other software-enabled electronic devices that it owns or leases or that it has otherwise provided to its employees for their use in connection with the Company’s business.</w:t>
       </w:r>
     </w:p>
     <w:p>
@@ -2176,23 +2084,7 @@
           <w:sz w:val="24"/>
           <w:szCs w:val="24"/>
         </w:rPr>
-        <w:t xml:space="preserve">The Company has not engaged in the past three (3) months in any discussion with any representative of any Person regarding (i) a sale or exclusive license of all or substantially </w:t>
-      </w:r>
-      <w:proofErr w:type="gramStart"/>
-      <w:r>
-        <w:rPr>
-          <w:sz w:val="24"/>
-          <w:szCs w:val="24"/>
-        </w:rPr>
-        <w:t>all of</w:t>
-      </w:r>
-      <w:proofErr w:type="gramEnd"/>
-      <w:r>
-        <w:rPr>
-          <w:sz w:val="24"/>
-          <w:szCs w:val="24"/>
-        </w:rPr>
-        <w:t xml:space="preserve"> the Company’s assets, or (ii) any merger, consolidation or other business combination transaction of the Company with or into another Person.</w:t>
+        <w:t>The Company has not engaged in the past three (3) months in any discussion with any representative of any Person regarding (i) a sale or exclusive license of all or substantially all of the Company’s assets, or (ii) any merger, consolidation or other business combination transaction of the Company with or into another Person.</w:t>
       </w:r>
     </w:p>
     <w:p>
@@ -2305,23 +2197,7 @@
           <w:sz w:val="24"/>
           <w:szCs w:val="24"/>
         </w:rPr>
-        <w:t xml:space="preserve">.  The property and assets that the Company owns are free and clear of all mortgages, deeds of trust, liens, loans and encumbrances, except for statutory liens for the payment of current taxes that are not yet delinquent and encumbrances and liens that arise in the ordinary course of business and do not materially impair the Company’s ownership or use of such property or assets. With respect to any property and assets it leases, the Company </w:t>
-      </w:r>
-      <w:proofErr w:type="gramStart"/>
-      <w:r>
-        <w:rPr>
-          <w:sz w:val="24"/>
-          <w:szCs w:val="24"/>
-        </w:rPr>
-        <w:t>is in compliance with</w:t>
-      </w:r>
-      <w:proofErr w:type="gramEnd"/>
-      <w:r>
-        <w:rPr>
-          <w:sz w:val="24"/>
-          <w:szCs w:val="24"/>
-        </w:rPr>
-        <w:t xml:space="preserve"> such leases and holds a valid leasehold interest free of any liens, claims or encumbrances other than those of the lessors of such property or assets. The Company does not own any real property. </w:t>
+        <w:t xml:space="preserve">.  The property and assets that the Company owns are free and clear of all mortgages, deeds of trust, liens, loans and encumbrances, except for statutory liens for the payment of current taxes that are not yet delinquent and encumbrances and liens that arise in the ordinary course of business and do not materially impair the Company’s ownership or use of such property or assets. With respect to any property and assets it leases, the Company is in compliance with such leases and holds a valid leasehold interest free of any liens, claims or encumbrances other than those of the lessors of such property or assets. The Company does not own any real property. </w:t>
       </w:r>
     </w:p>
     <w:p>
@@ -2341,23 +2217,7 @@
           <w:sz w:val="24"/>
           <w:szCs w:val="24"/>
         </w:rPr>
-        <w:t xml:space="preserve">. There are no federal, state, county, local or foreign taxes due and payable by the Company which have not been timely paid. There are no accrued and unpaid federal, state, country, local or foreign taxes of the Company which are due, </w:t>
-      </w:r>
-      <w:proofErr w:type="gramStart"/>
-      <w:r>
-        <w:rPr>
-          <w:sz w:val="24"/>
-          <w:szCs w:val="24"/>
-        </w:rPr>
-        <w:t>whether or not</w:t>
-      </w:r>
-      <w:proofErr w:type="gramEnd"/>
-      <w:r>
-        <w:rPr>
-          <w:sz w:val="24"/>
-          <w:szCs w:val="24"/>
-        </w:rPr>
-        <w:t xml:space="preserve"> assessed or disputed. There have been no examinations or audits of any tax returns or reports by any applicable federal, state, local or foreign governmental agency. The Company has duly and timely filed all federal, state, county, local and foreign tax returns required to have been filed by it and there are in effect no waivers of applicable statutes of limitations with respect to taxes for any year.</w:t>
+        <w:t>. There are no federal, state, county, local or foreign taxes due and payable by the Company which have not been timely paid. There are no accrued and unpaid federal, state, country, local or foreign taxes of the Company which are due, whether or not assessed or disputed. There have been no examinations or audits of any tax returns or reports by any applicable federal, state, local or foreign governmental agency. The Company has duly and timely filed all federal, state, county, local and foreign tax returns required to have been filed by it and there are in effect no waivers of applicable statutes of limitations with respect to taxes for any year.</w:t>
       </w:r>
     </w:p>
     <w:p>
@@ -2621,7 +2481,7 @@
           <w:szCs w:val="24"/>
           <w:u w:val="single"/>
         </w:rPr>
-        <w:t>2.</w:t>
+        <w:t>2</w:t>
       </w:r>
       <w:r>
         <w:rPr>
@@ -2746,55 +2606,7 @@
           <w:sz w:val="24"/>
           <w:szCs w:val="24"/>
         </w:rPr>
-        <w:t xml:space="preserve">.  The Purchaser understands that the Shares and any securities issued in respect of or exchange for the </w:t>
-      </w:r>
-      <w:proofErr w:type="gramStart"/>
-      <w:r>
-        <w:rPr>
-          <w:sz w:val="24"/>
-          <w:szCs w:val="24"/>
-        </w:rPr>
-        <w:t>Shares,</w:t>
-      </w:r>
-      <w:proofErr w:type="gramEnd"/>
-      <w:r>
-        <w:rPr>
-          <w:sz w:val="24"/>
-          <w:szCs w:val="24"/>
-        </w:rPr>
-        <w:t xml:space="preserve"> may be </w:t>
-      </w:r>
-      <w:proofErr w:type="gramStart"/>
-      <w:r>
-        <w:rPr>
-          <w:sz w:val="24"/>
-          <w:szCs w:val="24"/>
-        </w:rPr>
-        <w:t>notated</w:t>
-      </w:r>
-      <w:proofErr w:type="gramEnd"/>
-      <w:r>
-        <w:rPr>
-          <w:sz w:val="24"/>
-          <w:szCs w:val="24"/>
-        </w:rPr>
-        <w:t xml:space="preserve"> with one or </w:t>
-      </w:r>
-      <w:proofErr w:type="gramStart"/>
-      <w:r>
-        <w:rPr>
-          <w:sz w:val="24"/>
-          <w:szCs w:val="24"/>
-        </w:rPr>
-        <w:t>all of</w:t>
-      </w:r>
-      <w:proofErr w:type="gramEnd"/>
-      <w:r>
-        <w:rPr>
-          <w:sz w:val="24"/>
-          <w:szCs w:val="24"/>
-        </w:rPr>
-        <w:t xml:space="preserve"> the following legends:</w:t>
+        <w:t>.  The Purchaser understands that the Shares and any securities issued in respect of or exchange for the Shares, may be notated with one or all of the following legends:</w:t>
       </w:r>
     </w:p>
     <w:p>
@@ -3032,6 +2844,22 @@
           <w:sz w:val="24"/>
           <w:szCs w:val="24"/>
         </w:rPr>
+        <w:fldChar w:fldCharType="separate"/>
+      </w:r>
+      <w:r>
+        <w:rPr>
+          <w:sz w:val="24"/>
+          <w:szCs w:val="24"/>
+        </w:rPr>
+        <w:t xml:space="preserve">Error! Reference source not </w:t>
+      </w:r>
+      <w:proofErr w:type="spellStart"/>
+      <w:r>
+        <w:rPr>
+          <w:sz w:val="24"/>
+          <w:szCs w:val="24"/>
+        </w:rPr>
+        <w:t>found.</w:t>
       </w:r>
       <w:r>
         <w:rPr>
@@ -3040,16 +2868,84 @@
           <w:sz w:val="24"/>
           <w:szCs w:val="24"/>
         </w:rPr>
+        <w:fldChar w:fldCharType="end"/>
+      </w:r>
+      <w:r>
+        <w:rPr>
+          <w:b/>
+          <w:bCs/>
+          <w:sz w:val="24"/>
+          <w:szCs w:val="24"/>
+        </w:rPr>
+        <w:t>A</w:t>
+      </w:r>
+      <w:proofErr w:type="spellEnd"/>
+      <w:r>
+        <w:rPr>
+          <w:sz w:val="24"/>
+          <w:szCs w:val="24"/>
+        </w:rPr>
+        <w:t xml:space="preserve">; if the Purchaser is a partnership, corporation, limited liability company or other entity, then the office or offices of the Purchaser in which its principal place of business is identified in the address or addresses of the Purchaser set forth on </w:t>
+      </w:r>
+      <w:r>
+        <w:rPr>
+          <w:b/>
+          <w:bCs/>
+          <w:sz w:val="24"/>
+          <w:szCs w:val="24"/>
+        </w:rPr>
+        <w:fldChar w:fldCharType="begin"/>
+      </w:r>
+      <w:r>
+        <w:rPr>
+          <w:b/>
+          <w:bCs/>
+          <w:sz w:val="24"/>
+          <w:szCs w:val="24"/>
+        </w:rPr>
+        <w:instrText xml:space="preserve"> REF Schedule_of_Purchasers_Exhibit \h </w:instrText>
+      </w:r>
+      <w:r>
+        <w:rPr>
+          <w:b/>
+          <w:bCs/>
+          <w:sz w:val="24"/>
+          <w:szCs w:val="24"/>
+        </w:rPr>
+        <w:instrText xml:space="preserve"> \* MERGEFORMAT </w:instrText>
+      </w:r>
+      <w:r>
+        <w:rPr>
+          <w:b/>
+          <w:bCs/>
+          <w:sz w:val="24"/>
+          <w:szCs w:val="24"/>
+        </w:rPr>
         <w:fldChar w:fldCharType="separate"/>
       </w:r>
       <w:r>
         <w:rPr>
+          <w:sz w:val="24"/>
+          <w:szCs w:val="24"/>
+        </w:rPr>
+        <w:t xml:space="preserve">Error! Reference source not </w:t>
+      </w:r>
+      <w:proofErr w:type="spellStart"/>
+      <w:r>
+        <w:rPr>
+          <w:sz w:val="24"/>
+          <w:szCs w:val="24"/>
+        </w:rPr>
+        <w:t>found.</w:t>
+      </w:r>
+      <w:r>
+        <w:rPr>
           <w:b/>
           <w:bCs/>
           <w:sz w:val="24"/>
           <w:szCs w:val="24"/>
         </w:rPr>
-        <w:t xml:space="preserve">Exhibit </w:t>
+        <w:fldChar w:fldCharType="end"/>
       </w:r>
       <w:r>
         <w:rPr>
@@ -3058,95 +2954,9 @@
           <w:sz w:val="24"/>
           <w:szCs w:val="24"/>
         </w:rPr>
-        <w:fldChar w:fldCharType="end"/>
-      </w:r>
-      <w:r>
-        <w:rPr>
-          <w:b/>
-          <w:bCs/>
-          <w:sz w:val="24"/>
-          <w:szCs w:val="24"/>
-        </w:rPr>
         <w:t>A</w:t>
       </w:r>
-      <w:r>
-        <w:rPr>
-          <w:sz w:val="24"/>
-          <w:szCs w:val="24"/>
-        </w:rPr>
-        <w:t xml:space="preserve">; if the Purchaser is a partnership, corporation, limited liability company or other entity, then the office or offices of the Purchaser in which its principal place of business is identified in the address or addresses of the Purchaser set forth on </w:t>
-      </w:r>
-      <w:r>
-        <w:rPr>
-          <w:b/>
-          <w:bCs/>
-          <w:sz w:val="24"/>
-          <w:szCs w:val="24"/>
-        </w:rPr>
-        <w:fldChar w:fldCharType="begin"/>
-      </w:r>
-      <w:r>
-        <w:rPr>
-          <w:b/>
-          <w:bCs/>
-          <w:sz w:val="24"/>
-          <w:szCs w:val="24"/>
-        </w:rPr>
-        <w:instrText xml:space="preserve"> REF Schedule_of_Purchasers_Exhibit \h </w:instrText>
-      </w:r>
-      <w:r>
-        <w:rPr>
-          <w:b/>
-          <w:bCs/>
-          <w:sz w:val="24"/>
-          <w:szCs w:val="24"/>
-        </w:rPr>
-        <w:instrText xml:space="preserve"> \* MERGEFORMAT </w:instrText>
-      </w:r>
-      <w:r>
-        <w:rPr>
-          <w:b/>
-          <w:bCs/>
-          <w:sz w:val="24"/>
-          <w:szCs w:val="24"/>
-        </w:rPr>
-      </w:r>
-      <w:r>
-        <w:rPr>
-          <w:b/>
-          <w:bCs/>
-          <w:sz w:val="24"/>
-          <w:szCs w:val="24"/>
-        </w:rPr>
-        <w:fldChar w:fldCharType="separate"/>
-      </w:r>
-      <w:r>
-        <w:rPr>
-          <w:b/>
-          <w:bCs/>
-          <w:sz w:val="24"/>
-          <w:szCs w:val="24"/>
-        </w:rPr>
-        <w:t xml:space="preserve">Exhibit </w:t>
-      </w:r>
-      <w:r>
-        <w:rPr>
-          <w:b/>
-          <w:bCs/>
-          <w:sz w:val="24"/>
-          <w:szCs w:val="24"/>
-        </w:rPr>
-        <w:fldChar w:fldCharType="end"/>
-      </w:r>
-      <w:r>
-        <w:rPr>
-          <w:b/>
-          <w:bCs/>
-          <w:sz w:val="24"/>
-          <w:szCs w:val="24"/>
-        </w:rPr>
-        <w:t>A</w:t>
-      </w:r>
+      <w:proofErr w:type="spellEnd"/>
       <w:r>
         <w:rPr>
           <w:sz w:val="24"/>
@@ -3314,7 +3124,7 @@
           <w:szCs w:val="24"/>
           <w:u w:val="single"/>
         </w:rPr>
-        <w:t>2.</w:t>
+        <w:t>2</w:t>
       </w:r>
       <w:r>
         <w:rPr>
@@ -3348,6 +3158,7 @@
           <w:szCs w:val="24"/>
           <w:u w:val="single"/>
         </w:rPr>
+        <w:lastRenderedPageBreak/>
         <w:t>Performance</w:t>
       </w:r>
       <w:bookmarkEnd w:id="72"/>
@@ -3384,7 +3195,6 @@
           <w:szCs w:val="24"/>
           <w:u w:val="single"/>
         </w:rPr>
-        <w:lastRenderedPageBreak/>
         <w:t>Qualifications</w:t>
       </w:r>
       <w:bookmarkEnd w:id="75"/>
@@ -3608,7 +3418,7 @@
           <w:szCs w:val="24"/>
           <w:u w:val="single"/>
         </w:rPr>
-        <w:t>3.</w:t>
+        <w:t>3</w:t>
       </w:r>
       <w:r>
         <w:rPr>
@@ -3718,7 +3528,15 @@
           <w:sz w:val="24"/>
           <w:szCs w:val="24"/>
         </w:rPr>
-        <w:t xml:space="preserve"> Closing and shall in no way be affected by any investigation or knowledge of the subject matter thereof made by or on behalf of the Purchaser or the Company.</w:t>
+        <w:t xml:space="preserve"> Closing and </w:t>
+      </w:r>
+      <w:r>
+        <w:rPr>
+          <w:sz w:val="24"/>
+          <w:szCs w:val="24"/>
+        </w:rPr>
+        <w:lastRenderedPageBreak/>
+        <w:t>shall in no way be affected by any investigation or knowledge of the subject matter thereof made by or on behalf of the Purchaser or the Company.</w:t>
       </w:r>
     </w:p>
     <w:p>
@@ -3731,7 +3549,6 @@
           <w:szCs w:val="24"/>
           <w:u w:val="single"/>
         </w:rPr>
-        <w:lastRenderedPageBreak/>
         <w:t>Successors and Assigns</w:t>
       </w:r>
       <w:r>
@@ -3892,6 +3709,22 @@
           <w:sz w:val="24"/>
           <w:szCs w:val="24"/>
         </w:rPr>
+        <w:fldChar w:fldCharType="separate"/>
+      </w:r>
+      <w:r>
+        <w:rPr>
+          <w:sz w:val="24"/>
+          <w:szCs w:val="24"/>
+        </w:rPr>
+        <w:t xml:space="preserve">Error! Reference source not </w:t>
+      </w:r>
+      <w:proofErr w:type="spellStart"/>
+      <w:r>
+        <w:rPr>
+          <w:sz w:val="24"/>
+          <w:szCs w:val="24"/>
+        </w:rPr>
+        <w:t>found.</w:t>
       </w:r>
       <w:r>
         <w:rPr>
@@ -3900,107 +3733,90 @@
           <w:sz w:val="24"/>
           <w:szCs w:val="24"/>
         </w:rPr>
+        <w:fldChar w:fldCharType="end"/>
+      </w:r>
+      <w:r>
+        <w:rPr>
+          <w:b/>
+          <w:bCs/>
+          <w:sz w:val="24"/>
+          <w:szCs w:val="24"/>
+        </w:rPr>
+        <w:t>A</w:t>
+      </w:r>
+      <w:proofErr w:type="spellEnd"/>
+      <w:r>
+        <w:rPr>
+          <w:sz w:val="24"/>
+          <w:szCs w:val="24"/>
+        </w:rPr>
+        <w:t xml:space="preserve">, or to such e-mail address or address as subsequently modified by written notice given in accordance with this </w:t>
+      </w:r>
+      <w:r>
+        <w:rPr>
+          <w:sz w:val="24"/>
+          <w:szCs w:val="24"/>
+          <w:u w:val="single"/>
+        </w:rPr>
+        <w:t>Section </w:t>
+      </w:r>
+      <w:r>
+        <w:rPr>
+          <w:sz w:val="24"/>
+          <w:szCs w:val="24"/>
+          <w:u w:val="single"/>
+        </w:rPr>
+        <w:fldChar w:fldCharType="begin"/>
+      </w:r>
+      <w:r>
+        <w:rPr>
+          <w:sz w:val="24"/>
+          <w:szCs w:val="24"/>
+          <w:u w:val="single"/>
+        </w:rPr>
+        <w:instrText xml:space="preserve"> REF _Ref_ContractCompanion_9kb9Ur09H \n \h </w:instrText>
+      </w:r>
+      <w:r>
+        <w:rPr>
+          <w:sz w:val="24"/>
+          <w:szCs w:val="24"/>
+          <w:u w:val="single"/>
+        </w:rPr>
+        <w:instrText xml:space="preserve"> \* MERGEFORMAT </w:instrText>
+      </w:r>
+      <w:r>
+        <w:rPr>
+          <w:sz w:val="24"/>
+          <w:szCs w:val="24"/>
+          <w:u w:val="single"/>
+        </w:rPr>
+      </w:r>
+      <w:r>
+        <w:rPr>
+          <w:sz w:val="24"/>
+          <w:szCs w:val="24"/>
+          <w:u w:val="single"/>
+        </w:rPr>
         <w:fldChar w:fldCharType="separate"/>
       </w:r>
       <w:r>
         <w:rPr>
-          <w:b/>
-          <w:bCs/>
-          <w:sz w:val="24"/>
-          <w:szCs w:val="24"/>
-        </w:rPr>
-        <w:t xml:space="preserve">Exhibit </w:t>
-      </w:r>
-      <w:r>
-        <w:rPr>
-          <w:b/>
-          <w:bCs/>
-          <w:sz w:val="24"/>
-          <w:szCs w:val="24"/>
+          <w:sz w:val="24"/>
+          <w:szCs w:val="24"/>
+          <w:u w:val="single"/>
+        </w:rPr>
+        <w:t>6.6</w:t>
+      </w:r>
+      <w:r>
+        <w:rPr>
+          <w:sz w:val="24"/>
+          <w:szCs w:val="24"/>
+          <w:u w:val="single"/>
         </w:rPr>
         <w:fldChar w:fldCharType="end"/>
       </w:r>
       <w:r>
         <w:rPr>
-          <w:b/>
-          <w:bCs/>
-          <w:sz w:val="24"/>
-          <w:szCs w:val="24"/>
-        </w:rPr>
-        <w:t>A</w:t>
-      </w:r>
-      <w:r>
-        <w:rPr>
-          <w:sz w:val="24"/>
-          <w:szCs w:val="24"/>
-        </w:rPr>
-        <w:t xml:space="preserve">, or to such e-mail address or address as subsequently modified by written notice given in accordance with this </w:t>
-      </w:r>
-      <w:r>
-        <w:rPr>
-          <w:sz w:val="24"/>
-          <w:szCs w:val="24"/>
-          <w:u w:val="single"/>
-        </w:rPr>
-        <w:t>Section </w:t>
-      </w:r>
-      <w:r>
-        <w:rPr>
-          <w:sz w:val="24"/>
-          <w:szCs w:val="24"/>
-          <w:u w:val="single"/>
-        </w:rPr>
-        <w:fldChar w:fldCharType="begin"/>
-      </w:r>
-      <w:r>
-        <w:rPr>
-          <w:sz w:val="24"/>
-          <w:szCs w:val="24"/>
-          <w:u w:val="single"/>
-        </w:rPr>
-        <w:instrText xml:space="preserve"> REF _Ref_ContractCompanion_9kb9Ur09H \n \h </w:instrText>
-      </w:r>
-      <w:r>
-        <w:rPr>
-          <w:sz w:val="24"/>
-          <w:szCs w:val="24"/>
-          <w:u w:val="single"/>
-        </w:rPr>
-        <w:instrText xml:space="preserve"> \* MERGEFORMAT </w:instrText>
-      </w:r>
-      <w:r>
-        <w:rPr>
-          <w:sz w:val="24"/>
-          <w:szCs w:val="24"/>
-          <w:u w:val="single"/>
-        </w:rPr>
-      </w:r>
-      <w:r>
-        <w:rPr>
-          <w:sz w:val="24"/>
-          <w:szCs w:val="24"/>
-          <w:u w:val="single"/>
-        </w:rPr>
-        <w:fldChar w:fldCharType="separate"/>
-      </w:r>
-      <w:r>
-        <w:rPr>
-          <w:sz w:val="24"/>
-          <w:szCs w:val="24"/>
-          <w:u w:val="single"/>
-        </w:rPr>
-        <w:t>6.6</w:t>
-      </w:r>
-      <w:r>
-        <w:rPr>
-          <w:sz w:val="24"/>
-          <w:szCs w:val="24"/>
-          <w:u w:val="single"/>
-        </w:rPr>
-        <w:fldChar w:fldCharType="end"/>
-      </w:r>
-      <w:r>
-        <w:rPr>
           <w:sz w:val="24"/>
           <w:szCs w:val="24"/>
           <w:u w:val="single"/>
@@ -4047,23 +3863,7 @@
           <w:sz w:val="24"/>
           <w:szCs w:val="24"/>
         </w:rPr>
-        <w:t xml:space="preserve"> Purchaser agrees to indemnify and to hold harmless the Company from any liability for any commission or compensation </w:t>
-      </w:r>
-      <w:proofErr w:type="gramStart"/>
-      <w:r>
-        <w:rPr>
-          <w:sz w:val="24"/>
-          <w:szCs w:val="24"/>
-        </w:rPr>
-        <w:t>in the nature of a</w:t>
-      </w:r>
-      <w:proofErr w:type="gramEnd"/>
-      <w:r>
-        <w:rPr>
-          <w:sz w:val="24"/>
-          <w:szCs w:val="24"/>
-        </w:rPr>
-        <w:t xml:space="preserve"> finder’s or broker’s fee arising out of this transaction (and the costs and expenses of defending against such liability or asserted liability) for which </w:t>
+        <w:t xml:space="preserve"> Purchaser agrees to indemnify and to hold harmless the Company from any liability for any commission or compensation in the nature of a finder’s or broker’s fee arising out of this transaction (and the costs and expenses of defending against such liability or asserted liability) for which </w:t>
       </w:r>
       <w:r>
         <w:rPr>
@@ -4091,23 +3891,7 @@
           <w:sz w:val="24"/>
           <w:szCs w:val="24"/>
         </w:rPr>
-        <w:t xml:space="preserve"> Purchaser from any liability for any commission or compensation </w:t>
-      </w:r>
-      <w:proofErr w:type="gramStart"/>
-      <w:r>
-        <w:rPr>
-          <w:sz w:val="24"/>
-          <w:szCs w:val="24"/>
-        </w:rPr>
-        <w:t>in the nature of a</w:t>
-      </w:r>
-      <w:proofErr w:type="gramEnd"/>
-      <w:r>
-        <w:rPr>
-          <w:sz w:val="24"/>
-          <w:szCs w:val="24"/>
-        </w:rPr>
-        <w:t xml:space="preserve"> finder’s or broker’s fee arising out of this transaction (and the costs and expenses of defending against such liability or asserted liability) for which the Company or any of its officers, employees or representatives is responsible.</w:t>
+        <w:t xml:space="preserve"> Purchaser from any liability for any commission or compensation in the nature of a finder’s or broker’s fee arising out of this transaction (and the costs and expenses of defending against such liability or asserted liability) for which the Company or any of its officers, employees or representatives is responsible.</w:t>
       </w:r>
     </w:p>
     <w:p>
@@ -4120,6 +3904,7 @@
           <w:szCs w:val="24"/>
           <w:u w:val="single"/>
         </w:rPr>
+        <w:lastRenderedPageBreak/>
         <w:t>Attorneys’ Fees</w:t>
       </w:r>
       <w:r>
@@ -4145,7 +3930,6 @@
           <w:szCs w:val="24"/>
           <w:u w:val="single"/>
         </w:rPr>
-        <w:lastRenderedPageBreak/>
         <w:t>Amendments and Waivers</w:t>
       </w:r>
       <w:bookmarkEnd w:id="92"/>
@@ -4203,22 +3987,17 @@
           <w:szCs w:val="24"/>
           <w:u w:val="single"/>
         </w:rPr>
-      </w:r>
-      <w:r>
-        <w:rPr>
-          <w:sz w:val="24"/>
-          <w:szCs w:val="24"/>
-          <w:u w:val="single"/>
-        </w:rPr>
         <w:fldChar w:fldCharType="separate"/>
       </w:r>
       <w:r>
         <w:rPr>
-          <w:sz w:val="24"/>
-          <w:szCs w:val="24"/>
-          <w:u w:val="single"/>
-        </w:rPr>
-        <w:t>1.3(a)</w:t>
+          <w:b/>
+          <w:bCs/>
+          <w:sz w:val="24"/>
+          <w:szCs w:val="24"/>
+          <w:u w:val="single"/>
+        </w:rPr>
+        <w:t>Error! Reference source not found.</w:t>
       </w:r>
       <w:r>
         <w:rPr>
@@ -4416,23 +4195,7 @@
           <w:sz w:val="24"/>
           <w:szCs w:val="24"/>
         </w:rPr>
-        <w:t xml:space="preserve"> Purchaser shall have the right to terminate its obligations to complete the Closing</w:t>
-      </w:r>
-      <w:proofErr w:type="gramStart"/>
-      <w:r>
-        <w:rPr>
-          <w:sz w:val="24"/>
-          <w:szCs w:val="24"/>
-        </w:rPr>
-        <w:t>, as the case may be, if</w:t>
-      </w:r>
-      <w:proofErr w:type="gramEnd"/>
-      <w:r>
-        <w:rPr>
-          <w:sz w:val="24"/>
-          <w:szCs w:val="24"/>
-        </w:rPr>
-        <w:t xml:space="preserve"> prior to the occurrence thereof, any of the following occurs:</w:t>
+        <w:t xml:space="preserve"> Purchaser shall have the right to terminate its obligations to complete the Closing, as the case may be, if prior to the occurrence thereof, any of the following occurs:</w:t>
       </w:r>
       <w:bookmarkEnd w:id="96"/>
     </w:p>
@@ -4481,7 +4244,7 @@
           <w:sz w:val="24"/>
           <w:szCs w:val="24"/>
         </w:rPr>
-        <w:t xml:space="preserve">the Company (i) applies for or consents to the appointment of a receiver, trustee, custodian or liquidator of itself or substantially all of its property, (ii) becomes subject to the appointment of a receiver, trustee, custodian or liquidator of itself or substantially all of its property, (iii) makes an assignment for the benefit of creditors, (iv) institutes any proceedings under the United States Bankruptcy Code or any other federal or state bankruptcy, reorganization, receivership, insolvency or other similar law affecting the rights of creditors generally, or files a petition or answer seeking reorganization or an arrangement with creditors to </w:t>
+        <w:t xml:space="preserve">the Company (i) applies for or consents to the appointment of a receiver, trustee, custodian or liquidator of itself or substantially all of its property, (ii) becomes </w:t>
       </w:r>
       <w:r>
         <w:rPr>
@@ -4489,7 +4252,7 @@
           <w:szCs w:val="24"/>
         </w:rPr>
         <w:lastRenderedPageBreak/>
-        <w:t>take advantage of any insolvency law, or files an answer admitting the material allegations of a bankruptcy, reorganization or insolvency petition filed against it, or (v) becomes subject to any involuntary proceedings under the United States Bankruptcy Code or any other federal or state bankruptcy, reorganization, receivership, insolvency or other similar law affecting the rights of creditors generally, when proceeding is not dismissed within thirty (30) days of filing, or have an order for relief entered against it in any proceedings under the United States Bankruptcy Code.</w:t>
+        <w:t>subject to the appointment of a receiver, trustee, custodian or liquidator of itself or substantially all of its property, (iii) makes an assignment for the benefit of creditors, (iv) institutes any proceedings under the United States Bankruptcy Code or any other federal or state bankruptcy, reorganization, receivership, insolvency or other similar law affecting the rights of creditors generally, or files a petition or answer seeking reorganization or an arrangement with creditors to take advantage of any insolvency law, or files an answer admitting the material allegations of a bankruptcy, reorganization or insolvency petition filed against it, or (v) becomes subject to any involuntary proceedings under the United States Bankruptcy Code or any other federal or state bankruptcy, reorganization, receivership, insolvency or other similar law affecting the rights of creditors generally, when proceeding is not dismissed within thirty (30) days of filing, or have an order for relief entered against it in any proceedings under the United States Bankruptcy Code.</w:t>
       </w:r>
     </w:p>
     <w:p>
@@ -4625,7 +4388,15 @@
           <w:sz w:val="24"/>
           <w:szCs w:val="24"/>
         </w:rPr>
-        <w:t xml:space="preserve"> Purchaser or its representatives on or after the date of this Agreement shall create an obligation, commitment or agreement to provide or assist the Company in obtaining any financing or investment, (ii) the Company shall not rely on any such statement by </w:t>
+        <w:t xml:space="preserve"> Purchaser or its representatives on or after the date of this Agreement shall create an obligation, commitment or agreement to provide or assist the Company in obtaining </w:t>
+      </w:r>
+      <w:r>
+        <w:rPr>
+          <w:sz w:val="24"/>
+          <w:szCs w:val="24"/>
+        </w:rPr>
+        <w:lastRenderedPageBreak/>
+        <w:t xml:space="preserve">any financing or investment, (ii) the Company shall not rely on any such statement by </w:t>
       </w:r>
       <w:r>
         <w:rPr>
@@ -4653,15 +4424,7 @@
           <w:sz w:val="24"/>
           <w:szCs w:val="24"/>
         </w:rPr>
-        <w:t xml:space="preserve"> Purchaser and the Company, setting forth the terms and conditions of such financing or investment and stating that the parties intend for such writing to be a binding </w:t>
-      </w:r>
-      <w:r>
-        <w:rPr>
-          <w:sz w:val="24"/>
-          <w:szCs w:val="24"/>
-        </w:rPr>
-        <w:lastRenderedPageBreak/>
-        <w:t xml:space="preserve">obligation or agreement. </w:t>
+        <w:t xml:space="preserve"> Purchaser and the Company, setting forth the terms and conditions of such financing or investment and stating that the parties intend for such writing to be a binding obligation or agreement. </w:t>
       </w:r>
       <w:r>
         <w:rPr>
@@ -5070,24 +4833,17 @@
           <w:u w:val="single"/>
         </w:rPr>
         <w:lastRenderedPageBreak/>
-        <w:t>EXHIBITS</w:t>
-      </w:r>
-    </w:p>
-    <w:p>
-      <w:pPr>
-        <w:widowControl/>
-        <w:shd w:val="clear" w:color="auto" w:fill="auto"/>
-        <w:tabs>
-          <w:tab w:val="left" w:pos="720"/>
-          <w:tab w:val="left" w:pos="1440"/>
-          <w:tab w:val="left" w:pos="2520"/>
-          <w:tab w:val="right" w:leader="dot" w:pos="8640"/>
-        </w:tabs>
-        <w:rPr>
-          <w:sz w:val="24"/>
-          <w:szCs w:val="24"/>
-        </w:rPr>
-      </w:pPr>
+        <w:t>EXHIBIT</w:t>
+      </w:r>
+      <w:r>
+        <w:rPr>
+          <w:b/>
+          <w:sz w:val="24"/>
+          <w:szCs w:val="24"/>
+          <w:u w:val="single"/>
+        </w:rPr>
+        <w:t>S</w:t>
+      </w:r>
     </w:p>
     <w:p>
       <w:pPr>
@@ -5108,69 +4864,7 @@
           <w:sz w:val="24"/>
           <w:szCs w:val="24"/>
         </w:rPr>
-        <w:fldChar w:fldCharType="begin"/>
-      </w:r>
-      <w:r>
-        <w:rPr>
-          <w:sz w:val="24"/>
-          <w:szCs w:val="24"/>
-        </w:rPr>
-        <w:instrText xml:space="preserve"> REF Amended_Charter_Exhibit \h </w:instrText>
-      </w:r>
-      <w:r>
-        <w:rPr>
-          <w:sz w:val="24"/>
-          <w:szCs w:val="24"/>
-        </w:rPr>
-        <w:instrText xml:space="preserve"> \* MERGEFORMAT </w:instrText>
-      </w:r>
-      <w:r>
-        <w:rPr>
-          <w:sz w:val="24"/>
-          <w:szCs w:val="24"/>
-        </w:rPr>
-      </w:r>
-      <w:r>
-        <w:rPr>
-          <w:sz w:val="24"/>
-          <w:szCs w:val="24"/>
-        </w:rPr>
-        <w:fldChar w:fldCharType="separate"/>
-      </w:r>
-      <w:r>
-        <w:rPr>
-          <w:sz w:val="24"/>
-          <w:szCs w:val="24"/>
-        </w:rPr>
-        <w:t>Exhibit</w:t>
-      </w:r>
-      <w:r>
-        <w:rPr>
-          <w:sz w:val="24"/>
-          <w:szCs w:val="24"/>
-        </w:rPr>
-        <w:t xml:space="preserve"> </w:t>
-      </w:r>
-      <w:r>
-        <w:rPr>
-          <w:sz w:val="24"/>
-          <w:szCs w:val="24"/>
-        </w:rPr>
-        <w:t>A</w:t>
-      </w:r>
-      <w:r>
-        <w:rPr>
-          <w:sz w:val="24"/>
-          <w:szCs w:val="24"/>
-        </w:rPr>
-        <w:t xml:space="preserve"> </w:t>
-      </w:r>
-      <w:r>
-        <w:rPr>
-          <w:sz w:val="24"/>
-          <w:szCs w:val="24"/>
-        </w:rPr>
-        <w:fldChar w:fldCharType="end"/>
+        <w:t>Exhibit A</w:t>
       </w:r>
       <w:r>
         <w:rPr>
@@ -5231,6 +4925,13 @@
           <w:sz w:val="24"/>
           <w:szCs w:val="24"/>
         </w:rPr>
+        <w:t>-</w:t>
+      </w:r>
+      <w:r>
+        <w:rPr>
+          <w:sz w:val="24"/>
+          <w:szCs w:val="24"/>
+        </w:rPr>
         <w:tab/>
       </w:r>
       <w:r>
@@ -5304,14 +5005,14 @@
           <w:sz w:val="24"/>
           <w:szCs w:val="24"/>
         </w:rPr>
-        <w:t>Exhibit</w:t>
-      </w:r>
-      <w:r>
-        <w:rPr>
-          <w:sz w:val="24"/>
-          <w:szCs w:val="24"/>
-        </w:rPr>
-        <w:t xml:space="preserve"> </w:t>
+        <w:t xml:space="preserve">Exhibit </w:t>
+      </w:r>
+      <w:r>
+        <w:rPr>
+          <w:sz w:val="24"/>
+          <w:szCs w:val="24"/>
+        </w:rPr>
+        <w:fldChar w:fldCharType="end"/>
       </w:r>
       <w:r>
         <w:rPr>
@@ -5319,20 +5020,6 @@
           <w:szCs w:val="24"/>
         </w:rPr>
         <w:t>C</w:t>
-      </w:r>
-      <w:r>
-        <w:rPr>
-          <w:sz w:val="24"/>
-          <w:szCs w:val="24"/>
-        </w:rPr>
-        <w:t xml:space="preserve"> </w:t>
-      </w:r>
-      <w:r>
-        <w:rPr>
-          <w:sz w:val="24"/>
-          <w:szCs w:val="24"/>
-        </w:rPr>
-        <w:fldChar w:fldCharType="end"/>
       </w:r>
       <w:r>
         <w:rPr>

</xml_diff>